<commit_message>
200129 pridany popis z testovania
</commit_message>
<xml_diff>
--- a/Selenide.docx
+++ b/Selenide.docx
@@ -5033,12 +5033,6 @@
           <w:lang w:val="en-US"/>
         </w:rPr>
         <w:tab/>
-      </w:r>
-      <w:r>
-        <w:rPr>
-          <w:highlight w:val="yellow"/>
-          <w:lang w:val="en-US"/>
-        </w:rPr>
         <w:t>pty());</w:t>
       </w:r>
       <w:r>
@@ -5782,13 +5776,6 @@
           <w:lang w:val="en-US"/>
         </w:rPr>
         <w:tab/>
-      </w:r>
-      <w:r>
-        <w:rPr>
-          <w:color w:val="4472C4" w:themeColor="accent1"/>
-          <w:highlight w:val="green"/>
-          <w:lang w:val="en-US"/>
-        </w:rPr>
         <w:t>p"));</w:t>
       </w:r>
     </w:p>
@@ -5972,23 +5959,7 @@
           <w:highlight w:val="cyan"/>
           <w:lang w:val="en-US"/>
         </w:rPr>
-        <w:t xml:space="preserve">//hlada </w:t>
-      </w:r>
-      <w:r>
-        <w:rPr>
-          <w:color w:val="00B050"/>
-          <w:highlight w:val="cyan"/>
-          <w:lang w:val="en-US"/>
-        </w:rPr>
-        <w:t>treti</w:t>
-      </w:r>
-      <w:r>
-        <w:rPr>
-          <w:color w:val="00B050"/>
-          <w:highlight w:val="cyan"/>
-          <w:lang w:val="en-US"/>
-        </w:rPr>
-        <w:t xml:space="preserve"> div v ramci lubovolneho elementu a v nom p element</w:t>
+        <w:t>//hlada treti div v ramci lubovolneho elementu a v nom p element</w:t>
       </w:r>
       <w:r>
         <w:rPr>
@@ -6335,14 +6306,7 @@
           <w:highlight w:val="green"/>
           <w:lang w:val="en-US"/>
         </w:rPr>
-        <w:t>parent()</w:t>
-      </w:r>
-      <w:r>
-        <w:rPr>
-          <w:highlight w:val="green"/>
-          <w:lang w:val="en-US"/>
-        </w:rPr>
-        <w:t>.parent();</w:t>
+        <w:t>parent().parent();</w:t>
       </w:r>
     </w:p>
     <w:p>
@@ -9302,11 +9266,6 @@
           <w:lang w:val="en-US"/>
         </w:rPr>
         <w:tab/>
-      </w:r>
-      <w:r>
-        <w:rPr>
-          <w:lang w:val="en-US"/>
-        </w:rPr>
         <w:t>static{</w:t>
       </w:r>
     </w:p>
@@ -9368,14 +9327,7 @@
           <w:highlight w:val="cyan"/>
           <w:lang w:val="en-US"/>
         </w:rPr>
-        <w:t>//</w:t>
-      </w:r>
-      <w:r>
-        <w:rPr>
-          <w:highlight w:val="cyan"/>
-          <w:lang w:val="en-US"/>
-        </w:rPr>
-        <w:t xml:space="preserve">otvori stranku v maximalnom mode(asi sa mysli </w:t>
+        <w:t xml:space="preserve">//otvori stranku v maximalnom mode(asi sa mysli </w:t>
       </w:r>
       <w:r>
         <w:rPr>
@@ -10121,14 +10073,7 @@
           <w:lang w:val="en-US"/>
         </w:rPr>
         <w:tab/>
-        <w:t xml:space="preserve">defaultna adresa je </w:t>
-      </w:r>
-      <w:r>
-        <w:rPr>
-          <w:highlight w:val="cyan"/>
-          <w:lang w:val="en-US"/>
-        </w:rPr>
-        <w:t>Nazov projektu -&gt; build -&gt; reports -&gt; tests</w:t>
+        <w:t>defaultna adresa je Nazov projektu -&gt; build -&gt; reports -&gt; tests</w:t>
       </w:r>
     </w:p>
     <w:p>
@@ -10228,15 +10173,7 @@
         <w:rPr>
           <w:lang w:val="en-US"/>
         </w:rPr>
-        <w:t>cesta n</w:t>
-      </w:r>
-      <w:bookmarkStart w:id="0" w:name="_GoBack"/>
-      <w:bookmarkEnd w:id="0"/>
-      <w:r>
-        <w:rPr>
-          <w:lang w:val="en-US"/>
-        </w:rPr>
-        <w:t>a web napr pre Jenkins</w:t>
+        <w:t>cesta na web napr pre Jenkins</w:t>
       </w:r>
       <w:r>
         <w:rPr>
@@ -10598,26 +10535,28 @@
       <w:pPr>
         <w:pStyle w:val="Odsekzoznamu"/>
         <w:rPr>
-          <w:lang w:val="en-US"/>
-        </w:rPr>
-      </w:pPr>
-      <w:r>
-        <w:rPr>
-          <w:lang w:val="en-US"/>
-        </w:rPr>
-        <w:tab/>
-      </w:r>
-      <w:r>
-        <w:rPr>
-          <w:highlight w:val="cyan"/>
-          <w:lang w:val="en-US"/>
-        </w:rPr>
-        <w:t xml:space="preserve">//v konfiguracii mozem nastavit aj inu cestu pomocou </w:t>
-      </w:r>
-      <w:r>
-        <w:rPr>
           <w:b/>
           <w:bCs/>
+          <w:lang w:val="en-US"/>
+        </w:rPr>
+      </w:pPr>
+      <w:r>
+        <w:rPr>
+          <w:lang w:val="en-US"/>
+        </w:rPr>
+        <w:tab/>
+      </w:r>
+      <w:r>
+        <w:rPr>
+          <w:highlight w:val="cyan"/>
+          <w:lang w:val="en-US"/>
+        </w:rPr>
+        <w:t xml:space="preserve">//v konfiguracii mozem nastavit aj inu cestu pomocou </w:t>
+      </w:r>
+      <w:r>
+        <w:rPr>
+          <w:b/>
+          <w:bCs/>
           <w:highlight w:val="cyan"/>
           <w:lang w:val="en-US"/>
         </w:rPr>
@@ -10627,10 +10566,477 @@
     <w:p>
       <w:pPr>
         <w:pStyle w:val="Odsekzoznamu"/>
-        <w:rPr>
-          <w:lang w:val="en-US"/>
-        </w:rPr>
-      </w:pPr>
+        <w:numPr>
+          <w:ilvl w:val="0"/>
+          <w:numId w:val="1"/>
+        </w:numPr>
+        <w:rPr>
+          <w:b/>
+          <w:bCs/>
+          <w:lang w:val="en-US"/>
+        </w:rPr>
+      </w:pPr>
+      <w:r>
+        <w:rPr>
+          <w:b/>
+          <w:bCs/>
+          <w:lang w:val="en-US"/>
+        </w:rPr>
+        <w:t>Nedostatky pri testoch :</w:t>
+      </w:r>
+    </w:p>
+    <w:p>
+      <w:pPr>
+        <w:rPr>
+          <w:b/>
+          <w:bCs/>
+        </w:rPr>
+      </w:pPr>
+      <w:r>
+        <w:rPr>
+          <w:b/>
+          <w:bCs/>
+          <w:lang w:val="en-US"/>
+        </w:rPr>
+        <w:tab/>
+        <w:t>Zastavenie</w:t>
+      </w:r>
+      <w:r>
+        <w:rPr>
+          <w:b/>
+          <w:bCs/>
+          <w:lang w:val="en-US"/>
+        </w:rPr>
+        <w:t xml:space="preserve"> dynamickej</w:t>
+      </w:r>
+      <w:r>
+        <w:rPr>
+          <w:b/>
+          <w:bCs/>
+          <w:lang w:val="en-US"/>
+        </w:rPr>
+        <w:t xml:space="preserve"> webovej str</w:t>
+      </w:r>
+      <w:r>
+        <w:rPr>
+          <w:b/>
+          <w:bCs/>
+        </w:rPr>
+        <w:t>ánky :</w:t>
+      </w:r>
+    </w:p>
+    <w:p>
+      <w:pPr>
+        <w:rPr>
+          <w:highlight w:val="cyan"/>
+        </w:rPr>
+      </w:pPr>
+      <w:r>
+        <w:tab/>
+      </w:r>
+      <w:r>
+        <w:tab/>
+      </w:r>
+      <w:r>
+        <w:rPr>
+          <w:highlight w:val="cyan"/>
+        </w:rPr>
+        <w:t xml:space="preserve">//počas testov ked chcem zistit informácie o elemente, ktorý rýchlo zmizne na </w:t>
+      </w:r>
+      <w:r>
+        <w:rPr>
+          <w:highlight w:val="cyan"/>
+        </w:rPr>
+        <w:tab/>
+      </w:r>
+      <w:r>
+        <w:rPr>
+          <w:highlight w:val="cyan"/>
+        </w:rPr>
+        <w:tab/>
+      </w:r>
+      <w:r>
+        <w:rPr>
+          <w:highlight w:val="cyan"/>
+        </w:rPr>
+        <w:tab/>
+        <w:t xml:space="preserve">dynamickej webovej stranke, tak ju potrebujem zastaviť, na čo mi slúži príkaz </w:t>
+      </w:r>
+      <w:r>
+        <w:rPr>
+          <w:highlight w:val="cyan"/>
+        </w:rPr>
+        <w:tab/>
+      </w:r>
+      <w:r>
+        <w:rPr>
+          <w:highlight w:val="cyan"/>
+        </w:rPr>
+        <w:tab/>
+      </w:r>
+      <w:r>
+        <w:rPr>
+          <w:highlight w:val="cyan"/>
+        </w:rPr>
+        <w:tab/>
+        <w:t>debugger</w:t>
+      </w:r>
+    </w:p>
+    <w:p>
+      <w:pPr>
+        <w:rPr>
+          <w:highlight w:val="cyan"/>
+          <w:lang w:val="en-US"/>
+        </w:rPr>
+      </w:pPr>
+      <w:r>
+        <w:rPr>
+          <w:highlight w:val="cyan"/>
+        </w:rPr>
+        <w:tab/>
+      </w:r>
+      <w:r>
+        <w:rPr>
+          <w:highlight w:val="cyan"/>
+        </w:rPr>
+        <w:tab/>
+        <w:t>//F12 v</w:t>
+      </w:r>
+      <w:r>
+        <w:rPr>
+          <w:highlight w:val="cyan"/>
+        </w:rPr>
+        <w:t> </w:t>
+      </w:r>
+      <w:r>
+        <w:rPr>
+          <w:highlight w:val="cyan"/>
+        </w:rPr>
+        <w:t>chrome</w:t>
+      </w:r>
+      <w:r>
+        <w:rPr>
+          <w:highlight w:val="cyan"/>
+        </w:rPr>
+        <w:t xml:space="preserve"> -</w:t>
+      </w:r>
+      <w:r>
+        <w:rPr>
+          <w:highlight w:val="cyan"/>
+          <w:lang w:val="en-US"/>
+        </w:rPr>
+        <w:t xml:space="preserve">&gt; </w:t>
+      </w:r>
+      <w:r>
+        <w:rPr>
+          <w:highlight w:val="cyan"/>
+          <w:lang w:val="hu-HU"/>
+        </w:rPr>
+        <w:t>Console -</w:t>
+      </w:r>
+      <w:r>
+        <w:rPr>
+          <w:highlight w:val="cyan"/>
+          <w:lang w:val="en-US"/>
+        </w:rPr>
+        <w:t>&gt; napisem debugger a stlacim enter</w:t>
+      </w:r>
+    </w:p>
+    <w:p>
+      <w:pPr>
+        <w:rPr>
+          <w:lang w:val="en-US"/>
+        </w:rPr>
+      </w:pPr>
+      <w:r>
+        <w:rPr>
+          <w:highlight w:val="cyan"/>
+          <w:lang w:val="en-US"/>
+        </w:rPr>
+        <w:tab/>
+      </w:r>
+      <w:r>
+        <w:rPr>
+          <w:highlight w:val="cyan"/>
+          <w:lang w:val="en-US"/>
+        </w:rPr>
+        <w:tab/>
+        <w:t>//stranku viem manazovat a zastavovat pomocou F8</w:t>
+      </w:r>
+    </w:p>
+    <w:p>
+      <w:pPr>
+        <w:rPr>
+          <w:b/>
+          <w:bCs/>
+          <w:lang w:val="en-US"/>
+        </w:rPr>
+      </w:pPr>
+      <w:r>
+        <w:rPr>
+          <w:b/>
+          <w:bCs/>
+          <w:lang w:val="en-US"/>
+        </w:rPr>
+        <w:tab/>
+        <w:t>Vypnutie webDrivera, pripadne len okna:</w:t>
+      </w:r>
+    </w:p>
+    <w:p>
+      <w:pPr>
+        <w:rPr>
+          <w:lang w:val="en-US"/>
+        </w:rPr>
+      </w:pPr>
+      <w:r>
+        <w:rPr>
+          <w:lang w:val="en-US"/>
+        </w:rPr>
+        <w:tab/>
+      </w:r>
+      <w:r>
+        <w:rPr>
+          <w:lang w:val="en-US"/>
+        </w:rPr>
+        <w:tab/>
+      </w:r>
+      <w:r>
+        <w:rPr>
+          <w:highlight w:val="cyan"/>
+          <w:lang w:val="en-US"/>
+        </w:rPr>
+        <w:t xml:space="preserve">//niekedy sa moze hodit vypnutie okna alebo rovno webdrivera, je dobre davat </w:t>
+      </w:r>
+      <w:r>
+        <w:rPr>
+          <w:highlight w:val="cyan"/>
+          <w:lang w:val="en-US"/>
+        </w:rPr>
+        <w:tab/>
+      </w:r>
+      <w:r>
+        <w:rPr>
+          <w:highlight w:val="cyan"/>
+          <w:lang w:val="en-US"/>
+        </w:rPr>
+        <w:tab/>
+        <w:t>nasledujuci prikaz do sekcie @After</w:t>
+      </w:r>
+    </w:p>
+    <w:p>
+      <w:pPr>
+        <w:pStyle w:val="PredformtovanHTML"/>
+        <w:shd w:val="clear" w:color="auto" w:fill="2B2B2B"/>
+        <w:rPr>
+          <w:rFonts w:ascii="Fira Code" w:eastAsia="Times New Roman" w:hAnsi="Fira Code" w:cs="Courier New"/>
+          <w:color w:val="A9B7C6"/>
+          <w:lang w:eastAsia="sk-SK"/>
+        </w:rPr>
+      </w:pPr>
+      <w:r>
+        <w:rPr>
+          <w:lang w:val="en-US"/>
+        </w:rPr>
+        <w:tab/>
+      </w:r>
+      <w:r>
+        <w:rPr>
+          <w:rFonts w:ascii="Fira Code" w:eastAsia="Times New Roman" w:hAnsi="Fira Code" w:cs="Courier New"/>
+          <w:color w:val="BBB529"/>
+          <w:lang w:eastAsia="sk-SK"/>
+        </w:rPr>
+        <w:t>@After</w:t>
+      </w:r>
+      <w:r>
+        <w:rPr>
+          <w:rFonts w:ascii="Fira Code" w:eastAsia="Times New Roman" w:hAnsi="Fira Code" w:cs="Courier New"/>
+          <w:color w:val="BBB529"/>
+          <w:lang w:eastAsia="sk-SK"/>
+        </w:rPr>
+        <w:br/>
+      </w:r>
+      <w:r>
+        <w:rPr>
+          <w:rFonts w:ascii="Fira Code" w:eastAsia="Times New Roman" w:hAnsi="Fira Code" w:cs="Courier New"/>
+          <w:color w:val="CC7832"/>
+          <w:lang w:eastAsia="sk-SK"/>
+        </w:rPr>
+        <w:tab/>
+      </w:r>
+      <w:r>
+        <w:rPr>
+          <w:rFonts w:ascii="Fira Code" w:eastAsia="Times New Roman" w:hAnsi="Fira Code" w:cs="Courier New"/>
+          <w:color w:val="CC7832"/>
+          <w:lang w:eastAsia="sk-SK"/>
+        </w:rPr>
+        <w:t xml:space="preserve">public void </w:t>
+      </w:r>
+      <w:r>
+        <w:rPr>
+          <w:rFonts w:ascii="Fira Code" w:eastAsia="Times New Roman" w:hAnsi="Fira Code" w:cs="Courier New"/>
+          <w:color w:val="FFC66D"/>
+          <w:lang w:eastAsia="sk-SK"/>
+        </w:rPr>
+        <w:t>closeBrowser</w:t>
+      </w:r>
+      <w:r>
+        <w:rPr>
+          <w:rFonts w:ascii="Fira Code" w:eastAsia="Times New Roman" w:hAnsi="Fira Code" w:cs="Courier New"/>
+          <w:color w:val="A9B7C6"/>
+          <w:lang w:eastAsia="sk-SK"/>
+        </w:rPr>
+        <w:t>(){</w:t>
+      </w:r>
+      <w:r>
+        <w:rPr>
+          <w:rFonts w:ascii="Fira Code" w:eastAsia="Times New Roman" w:hAnsi="Fira Code" w:cs="Courier New"/>
+          <w:color w:val="A9B7C6"/>
+          <w:lang w:eastAsia="sk-SK"/>
+        </w:rPr>
+        <w:br/>
+        <w:t xml:space="preserve">    </w:t>
+      </w:r>
+      <w:r>
+        <w:rPr>
+          <w:rFonts w:ascii="Fira Code" w:eastAsia="Times New Roman" w:hAnsi="Fira Code" w:cs="Courier New"/>
+          <w:color w:val="A9B7C6"/>
+          <w:lang w:eastAsia="sk-SK"/>
+        </w:rPr>
+        <w:tab/>
+      </w:r>
+      <w:r>
+        <w:rPr>
+          <w:rFonts w:ascii="Fira Code" w:eastAsia="Times New Roman" w:hAnsi="Fira Code" w:cs="Courier New"/>
+          <w:color w:val="A9B7C6"/>
+          <w:lang w:eastAsia="sk-SK"/>
+        </w:rPr>
+        <w:t>WebDriverRunner.</w:t>
+      </w:r>
+      <w:r>
+        <w:rPr>
+          <w:rFonts w:ascii="Fira Code" w:eastAsia="Times New Roman" w:hAnsi="Fira Code" w:cs="Courier New"/>
+          <w:i/>
+          <w:iCs/>
+          <w:color w:val="A9B7C6"/>
+          <w:lang w:eastAsia="sk-SK"/>
+        </w:rPr>
+        <w:t>closeWebDriver</w:t>
+      </w:r>
+      <w:r>
+        <w:rPr>
+          <w:rFonts w:ascii="Fira Code" w:eastAsia="Times New Roman" w:hAnsi="Fira Code" w:cs="Courier New"/>
+          <w:color w:val="A9B7C6"/>
+          <w:lang w:eastAsia="sk-SK"/>
+        </w:rPr>
+        <w:t>()</w:t>
+      </w:r>
+      <w:r>
+        <w:rPr>
+          <w:rFonts w:ascii="Fira Code" w:eastAsia="Times New Roman" w:hAnsi="Fira Code" w:cs="Courier New"/>
+          <w:color w:val="CC7832"/>
+          <w:lang w:eastAsia="sk-SK"/>
+        </w:rPr>
+        <w:t>;</w:t>
+      </w:r>
+      <w:r>
+        <w:rPr>
+          <w:rFonts w:ascii="Fira Code" w:eastAsia="Times New Roman" w:hAnsi="Fira Code" w:cs="Courier New"/>
+          <w:color w:val="CC7832"/>
+          <w:lang w:eastAsia="sk-SK"/>
+        </w:rPr>
+        <w:br/>
+        <w:t xml:space="preserve">    </w:t>
+      </w:r>
+      <w:r>
+        <w:rPr>
+          <w:rFonts w:ascii="Fira Code" w:eastAsia="Times New Roman" w:hAnsi="Fira Code" w:cs="Courier New"/>
+          <w:color w:val="CC7832"/>
+          <w:lang w:eastAsia="sk-SK"/>
+        </w:rPr>
+        <w:tab/>
+      </w:r>
+      <w:r>
+        <w:rPr>
+          <w:rFonts w:ascii="Fira Code" w:eastAsia="Times New Roman" w:hAnsi="Fira Code" w:cs="Courier New"/>
+          <w:color w:val="A9B7C6"/>
+          <w:lang w:eastAsia="sk-SK"/>
+        </w:rPr>
+        <w:t>WebDriverRunner.</w:t>
+      </w:r>
+      <w:r>
+        <w:rPr>
+          <w:rFonts w:ascii="Fira Code" w:eastAsia="Times New Roman" w:hAnsi="Fira Code" w:cs="Courier New"/>
+          <w:i/>
+          <w:iCs/>
+          <w:color w:val="A9B7C6"/>
+          <w:lang w:eastAsia="sk-SK"/>
+        </w:rPr>
+        <w:t>closeWindow</w:t>
+      </w:r>
+      <w:r>
+        <w:rPr>
+          <w:rFonts w:ascii="Fira Code" w:eastAsia="Times New Roman" w:hAnsi="Fira Code" w:cs="Courier New"/>
+          <w:color w:val="A9B7C6"/>
+          <w:lang w:eastAsia="sk-SK"/>
+        </w:rPr>
+        <w:t>()</w:t>
+      </w:r>
+      <w:r>
+        <w:rPr>
+          <w:rFonts w:ascii="Fira Code" w:eastAsia="Times New Roman" w:hAnsi="Fira Code" w:cs="Courier New"/>
+          <w:color w:val="CC7832"/>
+          <w:lang w:eastAsia="sk-SK"/>
+        </w:rPr>
+        <w:t>;</w:t>
+      </w:r>
+      <w:r>
+        <w:rPr>
+          <w:rFonts w:ascii="Fira Code" w:eastAsia="Times New Roman" w:hAnsi="Fira Code" w:cs="Courier New"/>
+          <w:color w:val="CC7832"/>
+          <w:lang w:eastAsia="sk-SK"/>
+        </w:rPr>
+        <w:br/>
+      </w:r>
+      <w:r>
+        <w:rPr>
+          <w:rFonts w:ascii="Fira Code" w:eastAsia="Times New Roman" w:hAnsi="Fira Code" w:cs="Courier New"/>
+          <w:color w:val="A9B7C6"/>
+          <w:lang w:eastAsia="sk-SK"/>
+        </w:rPr>
+        <w:tab/>
+      </w:r>
+      <w:r>
+        <w:rPr>
+          <w:rFonts w:ascii="Fira Code" w:eastAsia="Times New Roman" w:hAnsi="Fira Code" w:cs="Courier New"/>
+          <w:color w:val="A9B7C6"/>
+          <w:lang w:eastAsia="sk-SK"/>
+        </w:rPr>
+        <w:t>}</w:t>
+      </w:r>
+      <w:r>
+        <w:rPr>
+          <w:rFonts w:ascii="Fira Code" w:eastAsia="Times New Roman" w:hAnsi="Fira Code" w:cs="Courier New"/>
+          <w:color w:val="A9B7C6"/>
+          <w:lang w:eastAsia="sk-SK"/>
+        </w:rPr>
+        <w:tab/>
+      </w:r>
+    </w:p>
+    <w:p>
+      <w:pPr>
+        <w:rPr>
+          <w:lang w:val="en-US"/>
+        </w:rPr>
+      </w:pPr>
+    </w:p>
+    <w:p>
+      <w:pPr>
+        <w:rPr>
+          <w:lang w:val="en-US"/>
+        </w:rPr>
+      </w:pPr>
+      <w:bookmarkStart w:id="0" w:name="_GoBack"/>
+      <w:bookmarkEnd w:id="0"/>
     </w:p>
     <w:p>
       <w:pPr>
@@ -10677,16 +11083,16 @@
 <file path=word/numbering.xml><?xml version="1.0" encoding="utf-8"?>
 <w:numbering xmlns:wpc="http://schemas.microsoft.com/office/word/2010/wordprocessingCanvas" xmlns:cx="http://schemas.microsoft.com/office/drawing/2014/chartex" xmlns:cx1="http://schemas.microsoft.com/office/drawing/2015/9/8/chartex" xmlns:cx2="http://schemas.microsoft.com/office/drawing/2015/10/21/chartex" xmlns:cx3="http://schemas.microsoft.com/office/drawing/2016/5/9/chartex" xmlns:cx4="http://schemas.microsoft.com/office/drawing/2016/5/10/chartex" xmlns:cx5="http://schemas.microsoft.com/office/drawing/2016/5/11/chartex" xmlns:cx6="http://schemas.microsoft.com/office/drawing/2016/5/12/chartex" xmlns:cx7="http://schemas.microsoft.com/office/drawing/2016/5/13/chartex" xmlns:cx8="http://schemas.microsoft.com/office/drawing/2016/5/14/chartex" xmlns:mc="http://schemas.openxmlformats.org/markup-compatibility/2006" xmlns:aink="http://schemas.microsoft.com/office/drawing/2016/ink" xmlns:am3d="http://schemas.microsoft.com/office/drawing/2017/model3d" xmlns:o="urn:schemas-microsoft-com:office:office" xmlns:r="http://schemas.openxmlformats.org/officeDocument/2006/relationships" xmlns:m="http://schemas.openxmlformats.org/officeDocument/2006/math" xmlns:v="urn:schemas-microsoft-com:vml" xmlns:wp14="http://schemas.microsoft.com/office/word/2010/wordprocessingDrawing" xmlns:wp="http://schemas.openxmlformats.org/drawingml/2006/wordprocessingDrawing" xmlns:w10="urn:schemas-microsoft-com:office:word" xmlns:w="http://schemas.openxmlformats.org/wordprocessingml/2006/main" xmlns:w14="http://schemas.microsoft.com/office/word/2010/wordml" xmlns:w15="http://schemas.microsoft.com/office/word/2012/wordml" xmlns:w16cid="http://schemas.microsoft.com/office/word/2016/wordml/cid" xmlns:w16se="http://schemas.microsoft.com/office/word/2015/wordml/symex" xmlns:wpg="http://schemas.microsoft.com/office/word/2010/wordprocessingGroup" xmlns:wpi="http://schemas.microsoft.com/office/word/2010/wordprocessingInk" xmlns:wne="http://schemas.microsoft.com/office/word/2006/wordml" xmlns:wps="http://schemas.microsoft.com/office/word/2010/wordprocessingShape" mc:Ignorable="w14 w15 w16se w16cid wp14">
   <w:abstractNum w:abstractNumId="0" w15:restartNumberingAfterBreak="0">
-    <w:nsid w:val="12FD3772"/>
+    <w:nsid w:val="12904072"/>
     <w:multiLevelType w:val="hybridMultilevel"/>
-    <w:tmpl w:val="5560CC3A"/>
+    <w:tmpl w:val="F286BB32"/>
     <w:lvl w:ilvl="0" w:tplc="041B000B">
       <w:start w:val="1"/>
       <w:numFmt w:val="bullet"/>
       <w:lvlText w:val=""/>
       <w:lvlJc w:val="left"/>
       <w:pPr>
-        <w:ind w:left="720" w:hanging="360"/>
+        <w:ind w:left="1440" w:hanging="360"/>
       </w:pPr>
       <w:rPr>
         <w:rFonts w:ascii="Wingdings" w:hAnsi="Wingdings" w:hint="default"/>
@@ -10698,7 +11104,7 @@
       <w:lvlText w:val="o"/>
       <w:lvlJc w:val="left"/>
       <w:pPr>
-        <w:ind w:left="1440" w:hanging="360"/>
+        <w:ind w:left="2160" w:hanging="360"/>
       </w:pPr>
       <w:rPr>
         <w:rFonts w:ascii="Courier New" w:hAnsi="Courier New" w:cs="Courier New" w:hint="default"/>
@@ -10710,7 +11116,7 @@
       <w:lvlText w:val=""/>
       <w:lvlJc w:val="left"/>
       <w:pPr>
-        <w:ind w:left="2160" w:hanging="360"/>
+        <w:ind w:left="2880" w:hanging="360"/>
       </w:pPr>
       <w:rPr>
         <w:rFonts w:ascii="Wingdings" w:hAnsi="Wingdings" w:hint="default"/>
@@ -10722,7 +11128,7 @@
       <w:lvlText w:val=""/>
       <w:lvlJc w:val="left"/>
       <w:pPr>
-        <w:ind w:left="2880" w:hanging="360"/>
+        <w:ind w:left="3600" w:hanging="360"/>
       </w:pPr>
       <w:rPr>
         <w:rFonts w:ascii="Symbol" w:hAnsi="Symbol" w:hint="default"/>
@@ -10734,7 +11140,7 @@
       <w:lvlText w:val="o"/>
       <w:lvlJc w:val="left"/>
       <w:pPr>
-        <w:ind w:left="3600" w:hanging="360"/>
+        <w:ind w:left="4320" w:hanging="360"/>
       </w:pPr>
       <w:rPr>
         <w:rFonts w:ascii="Courier New" w:hAnsi="Courier New" w:cs="Courier New" w:hint="default"/>
@@ -10746,7 +11152,7 @@
       <w:lvlText w:val=""/>
       <w:lvlJc w:val="left"/>
       <w:pPr>
-        <w:ind w:left="4320" w:hanging="360"/>
+        <w:ind w:left="5040" w:hanging="360"/>
       </w:pPr>
       <w:rPr>
         <w:rFonts w:ascii="Wingdings" w:hAnsi="Wingdings" w:hint="default"/>
@@ -10758,7 +11164,7 @@
       <w:lvlText w:val=""/>
       <w:lvlJc w:val="left"/>
       <w:pPr>
-        <w:ind w:left="5040" w:hanging="360"/>
+        <w:ind w:left="5760" w:hanging="360"/>
       </w:pPr>
       <w:rPr>
         <w:rFonts w:ascii="Symbol" w:hAnsi="Symbol" w:hint="default"/>
@@ -10770,7 +11176,7 @@
       <w:lvlText w:val="o"/>
       <w:lvlJc w:val="left"/>
       <w:pPr>
-        <w:ind w:left="5760" w:hanging="360"/>
+        <w:ind w:left="6480" w:hanging="360"/>
       </w:pPr>
       <w:rPr>
         <w:rFonts w:ascii="Courier New" w:hAnsi="Courier New" w:cs="Courier New" w:hint="default"/>
@@ -10782,6 +11188,119 @@
       <w:lvlText w:val=""/>
       <w:lvlJc w:val="left"/>
       <w:pPr>
+        <w:ind w:left="7200" w:hanging="360"/>
+      </w:pPr>
+      <w:rPr>
+        <w:rFonts w:ascii="Wingdings" w:hAnsi="Wingdings" w:hint="default"/>
+      </w:rPr>
+    </w:lvl>
+  </w:abstractNum>
+  <w:abstractNum w:abstractNumId="1" w15:restartNumberingAfterBreak="0">
+    <w:nsid w:val="12FD3772"/>
+    <w:multiLevelType w:val="hybridMultilevel"/>
+    <w:tmpl w:val="D1FA158A"/>
+    <w:lvl w:ilvl="0" w:tplc="041B000B">
+      <w:start w:val="1"/>
+      <w:numFmt w:val="bullet"/>
+      <w:lvlText w:val=""/>
+      <w:lvlJc w:val="left"/>
+      <w:pPr>
+        <w:ind w:left="720" w:hanging="360"/>
+      </w:pPr>
+      <w:rPr>
+        <w:rFonts w:ascii="Wingdings" w:hAnsi="Wingdings" w:hint="default"/>
+      </w:rPr>
+    </w:lvl>
+    <w:lvl w:ilvl="1" w:tplc="041B0003" w:tentative="1">
+      <w:start w:val="1"/>
+      <w:numFmt w:val="bullet"/>
+      <w:lvlText w:val="o"/>
+      <w:lvlJc w:val="left"/>
+      <w:pPr>
+        <w:ind w:left="1440" w:hanging="360"/>
+      </w:pPr>
+      <w:rPr>
+        <w:rFonts w:ascii="Courier New" w:hAnsi="Courier New" w:cs="Courier New" w:hint="default"/>
+      </w:rPr>
+    </w:lvl>
+    <w:lvl w:ilvl="2" w:tplc="041B0005" w:tentative="1">
+      <w:start w:val="1"/>
+      <w:numFmt w:val="bullet"/>
+      <w:lvlText w:val=""/>
+      <w:lvlJc w:val="left"/>
+      <w:pPr>
+        <w:ind w:left="2160" w:hanging="360"/>
+      </w:pPr>
+      <w:rPr>
+        <w:rFonts w:ascii="Wingdings" w:hAnsi="Wingdings" w:hint="default"/>
+      </w:rPr>
+    </w:lvl>
+    <w:lvl w:ilvl="3" w:tplc="041B0001" w:tentative="1">
+      <w:start w:val="1"/>
+      <w:numFmt w:val="bullet"/>
+      <w:lvlText w:val=""/>
+      <w:lvlJc w:val="left"/>
+      <w:pPr>
+        <w:ind w:left="2880" w:hanging="360"/>
+      </w:pPr>
+      <w:rPr>
+        <w:rFonts w:ascii="Symbol" w:hAnsi="Symbol" w:hint="default"/>
+      </w:rPr>
+    </w:lvl>
+    <w:lvl w:ilvl="4" w:tplc="041B0003" w:tentative="1">
+      <w:start w:val="1"/>
+      <w:numFmt w:val="bullet"/>
+      <w:lvlText w:val="o"/>
+      <w:lvlJc w:val="left"/>
+      <w:pPr>
+        <w:ind w:left="3600" w:hanging="360"/>
+      </w:pPr>
+      <w:rPr>
+        <w:rFonts w:ascii="Courier New" w:hAnsi="Courier New" w:cs="Courier New" w:hint="default"/>
+      </w:rPr>
+    </w:lvl>
+    <w:lvl w:ilvl="5" w:tplc="041B0005" w:tentative="1">
+      <w:start w:val="1"/>
+      <w:numFmt w:val="bullet"/>
+      <w:lvlText w:val=""/>
+      <w:lvlJc w:val="left"/>
+      <w:pPr>
+        <w:ind w:left="4320" w:hanging="360"/>
+      </w:pPr>
+      <w:rPr>
+        <w:rFonts w:ascii="Wingdings" w:hAnsi="Wingdings" w:hint="default"/>
+      </w:rPr>
+    </w:lvl>
+    <w:lvl w:ilvl="6" w:tplc="041B0001" w:tentative="1">
+      <w:start w:val="1"/>
+      <w:numFmt w:val="bullet"/>
+      <w:lvlText w:val=""/>
+      <w:lvlJc w:val="left"/>
+      <w:pPr>
+        <w:ind w:left="5040" w:hanging="360"/>
+      </w:pPr>
+      <w:rPr>
+        <w:rFonts w:ascii="Symbol" w:hAnsi="Symbol" w:hint="default"/>
+      </w:rPr>
+    </w:lvl>
+    <w:lvl w:ilvl="7" w:tplc="041B0003" w:tentative="1">
+      <w:start w:val="1"/>
+      <w:numFmt w:val="bullet"/>
+      <w:lvlText w:val="o"/>
+      <w:lvlJc w:val="left"/>
+      <w:pPr>
+        <w:ind w:left="5760" w:hanging="360"/>
+      </w:pPr>
+      <w:rPr>
+        <w:rFonts w:ascii="Courier New" w:hAnsi="Courier New" w:cs="Courier New" w:hint="default"/>
+      </w:rPr>
+    </w:lvl>
+    <w:lvl w:ilvl="8" w:tplc="041B0005" w:tentative="1">
+      <w:start w:val="1"/>
+      <w:numFmt w:val="bullet"/>
+      <w:lvlText w:val=""/>
+      <w:lvlJc w:val="left"/>
+      <w:pPr>
         <w:ind w:left="6480" w:hanging="360"/>
       </w:pPr>
       <w:rPr>
@@ -10790,6 +11309,9 @@
     </w:lvl>
   </w:abstractNum>
   <w:num w:numId="1">
+    <w:abstractNumId w:val="1"/>
+  </w:num>
+  <w:num w:numId="2">
     <w:abstractNumId w:val="0"/>
   </w:num>
 </w:numbering>
@@ -11197,6 +11719,7 @@
   <w:style w:type="character" w:default="1" w:styleId="Predvolenpsmoodseku">
     <w:name w:val="Default Paragraph Font"/>
     <w:uiPriority w:val="1"/>
+    <w:semiHidden/>
     <w:unhideWhenUsed/>
   </w:style>
   <w:style w:type="table" w:default="1" w:styleId="Normlnatabuka">

</xml_diff>